<commit_message>
GeoPoint and word Please enter the commit message for your changes. Lines starting
</commit_message>
<xml_diff>
--- a/hw1_316741149_305302127.docx
+++ b/hw1_316741149_305302127.docx
@@ -10,7 +10,6 @@
           <w:bCs/>
           <w:sz w:val="32"/>
           <w:szCs w:val="32"/>
-          <w:lang w:val="en-US"/>
         </w:rPr>
       </w:pPr>
       <w:r>
@@ -19,7 +18,6 @@
           <w:bCs/>
           <w:sz w:val="32"/>
           <w:szCs w:val="32"/>
-          <w:lang w:val="en-US"/>
         </w:rPr>
         <w:t>HW1</w:t>
       </w:r>
@@ -33,18 +31,16 @@
           <w:sz w:val="24"/>
           <w:szCs w:val="24"/>
           <w:rtl/>
-          <w:lang w:val="en-US"/>
-        </w:rPr>
-      </w:pPr>
-      <w:r>
-        <w:rPr>
-          <w:rFonts w:hint="cs"/>
-          <w:b/>
-          <w:bCs/>
-          <w:sz w:val="24"/>
-          <w:szCs w:val="24"/>
-          <w:rtl/>
-          <w:lang w:val="en-US"/>
+        </w:rPr>
+      </w:pPr>
+      <w:r>
+        <w:rPr>
+          <w:rFonts w:hint="cs"/>
+          <w:b/>
+          <w:bCs/>
+          <w:sz w:val="24"/>
+          <w:szCs w:val="24"/>
+          <w:rtl/>
         </w:rPr>
         <w:t>טופז אהרון 305302127</w:t>
       </w:r>
@@ -60,16 +56,53 @@
           <w:rtl/>
         </w:rPr>
       </w:pPr>
-      <w:r>
-        <w:rPr>
-          <w:rFonts w:hint="cs"/>
-          <w:b/>
-          <w:bCs/>
-          <w:sz w:val="24"/>
-          <w:szCs w:val="24"/>
-          <w:rtl/>
-        </w:rPr>
-        <w:t>יקטרינה פודיאצ'ב 316741149</w:t>
+      <w:proofErr w:type="spellStart"/>
+      <w:r>
+        <w:rPr>
+          <w:rFonts w:hint="cs"/>
+          <w:b/>
+          <w:bCs/>
+          <w:sz w:val="24"/>
+          <w:szCs w:val="24"/>
+          <w:rtl/>
+        </w:rPr>
+        <w:t>יקטרינה</w:t>
+      </w:r>
+      <w:proofErr w:type="spellEnd"/>
+      <w:r>
+        <w:rPr>
+          <w:rFonts w:hint="cs"/>
+          <w:b/>
+          <w:bCs/>
+          <w:sz w:val="24"/>
+          <w:szCs w:val="24"/>
+          <w:rtl/>
+        </w:rPr>
+        <w:t xml:space="preserve"> </w:t>
+      </w:r>
+      <w:proofErr w:type="spellStart"/>
+      <w:r>
+        <w:rPr>
+          <w:rFonts w:hint="cs"/>
+          <w:b/>
+          <w:bCs/>
+          <w:sz w:val="24"/>
+          <w:szCs w:val="24"/>
+          <w:rtl/>
+        </w:rPr>
+        <w:t>פודיאצ'ב</w:t>
+      </w:r>
+      <w:proofErr w:type="spellEnd"/>
+      <w:r>
+        <w:rPr>
+          <w:rFonts w:hint="cs"/>
+          <w:b/>
+          <w:bCs/>
+          <w:sz w:val="24"/>
+          <w:szCs w:val="24"/>
+          <w:rtl/>
+        </w:rPr>
+        <w:t xml:space="preserve"> 316741149</w:t>
       </w:r>
     </w:p>
     <w:p>
@@ -81,7 +114,6 @@
           <w:sz w:val="24"/>
           <w:szCs w:val="24"/>
           <w:rtl/>
-          <w:lang w:val="en-US"/>
         </w:rPr>
       </w:pPr>
       <w:r>
@@ -148,16 +180,14 @@
           <w:sz w:val="24"/>
           <w:szCs w:val="24"/>
           <w:rtl/>
-          <w:lang w:val="en-US"/>
-        </w:rPr>
-      </w:pPr>
-      <w:r>
-        <w:rPr>
-          <w:rFonts w:hint="cs"/>
-          <w:sz w:val="24"/>
-          <w:szCs w:val="24"/>
-          <w:rtl/>
-          <w:lang w:val="en-US"/>
+        </w:rPr>
+      </w:pPr>
+      <w:r>
+        <w:rPr>
+          <w:rFonts w:hint="cs"/>
+          <w:sz w:val="24"/>
+          <w:szCs w:val="24"/>
+          <w:rtl/>
         </w:rPr>
         <w:t xml:space="preserve">1. </w:t>
       </w:r>
@@ -167,7 +197,6 @@
           <w:sz w:val="24"/>
           <w:szCs w:val="24"/>
           <w:rtl/>
-          <w:lang w:val="en-US"/>
         </w:rPr>
         <w:t xml:space="preserve">במקרה זה, אם מתקיים: </w:t>
       </w:r>
@@ -175,7 +204,6 @@
         <w:rPr>
           <w:sz w:val="24"/>
           <w:szCs w:val="24"/>
-          <w:lang w:val="en-US"/>
         </w:rPr>
         <w:t xml:space="preserve">gs.p2 == </w:t>
       </w:r>
@@ -184,7 +212,6 @@
         <w:rPr>
           <w:sz w:val="24"/>
           <w:szCs w:val="24"/>
-          <w:lang w:val="en-US"/>
         </w:rPr>
         <w:t>this.end</w:t>
       </w:r>
@@ -195,7 +222,6 @@
           <w:sz w:val="24"/>
           <w:szCs w:val="24"/>
           <w:rtl/>
-          <w:lang w:val="en-US"/>
         </w:rPr>
         <w:t xml:space="preserve"> יש להפוך את הסגמנט ולבצע את המימוש המקורי עליו(בעזרת המתודה </w:t>
       </w:r>
@@ -223,7 +249,6 @@
         <w:rPr>
           <w:sz w:val="24"/>
           <w:szCs w:val="24"/>
-          <w:lang w:val="en-US"/>
         </w:rPr>
         <w:t>GeoSegment</w:t>
       </w:r>
@@ -234,7 +259,6 @@
           <w:sz w:val="24"/>
           <w:szCs w:val="24"/>
           <w:rtl/>
-          <w:lang w:val="en-US"/>
         </w:rPr>
         <w:t>).</w:t>
       </w:r>
@@ -246,16 +270,14 @@
           <w:sz w:val="24"/>
           <w:szCs w:val="24"/>
           <w:rtl/>
-          <w:lang w:val="en-US"/>
-        </w:rPr>
-      </w:pPr>
-      <w:r>
-        <w:rPr>
-          <w:rFonts w:hint="cs"/>
-          <w:sz w:val="24"/>
-          <w:szCs w:val="24"/>
-          <w:rtl/>
-          <w:lang w:val="en-US"/>
+        </w:rPr>
+      </w:pPr>
+      <w:r>
+        <w:rPr>
+          <w:rFonts w:hint="cs"/>
+          <w:sz w:val="24"/>
+          <w:szCs w:val="24"/>
+          <w:rtl/>
         </w:rPr>
         <w:t xml:space="preserve">2. </w:t>
       </w:r>
@@ -265,7 +287,6 @@
           <w:sz w:val="24"/>
           <w:szCs w:val="24"/>
           <w:rtl/>
-          <w:lang w:val="en-US"/>
         </w:rPr>
         <w:t>המפרט החדש חזק יותר מהמפרק המקורי מכיוון שהדרישות של פסקת ה-</w:t>
       </w:r>
@@ -273,7 +294,6 @@
         <w:rPr>
           <w:sz w:val="24"/>
           <w:szCs w:val="24"/>
-          <w:lang w:val="en-US"/>
         </w:rPr>
         <w:t>@requiers</w:t>
       </w:r>
@@ -283,7 +303,6 @@
           <w:sz w:val="24"/>
           <w:szCs w:val="24"/>
           <w:rtl/>
-          <w:lang w:val="en-US"/>
         </w:rPr>
         <w:t xml:space="preserve"> מקלות יותר(פסקה חזקה יותר, פחות דרישות) </w:t>
       </w:r>
@@ -291,7 +310,6 @@
         <w:rPr>
           <w:sz w:val="24"/>
           <w:szCs w:val="24"/>
-          <w:lang w:val="en-US"/>
         </w:rPr>
         <w:t>@effects</w:t>
       </w:r>
@@ -301,7 +319,6 @@
           <w:sz w:val="24"/>
           <w:szCs w:val="24"/>
           <w:rtl/>
-          <w:lang w:val="en-US"/>
         </w:rPr>
         <w:t xml:space="preserve"> זהה עבור קלטים שעומדים ב-</w:t>
       </w:r>
@@ -309,7 +326,6 @@
         <w:rPr>
           <w:sz w:val="24"/>
           <w:szCs w:val="24"/>
-          <w:lang w:val="en-US"/>
         </w:rPr>
         <w:t>@requiers</w:t>
       </w:r>
@@ -319,7 +335,6 @@
           <w:sz w:val="24"/>
           <w:szCs w:val="24"/>
           <w:rtl/>
-          <w:lang w:val="en-US"/>
         </w:rPr>
         <w:t xml:space="preserve"> המקורי.</w:t>
       </w:r>
@@ -328,12 +343,10 @@
       <w:pPr>
         <w:jc w:val="right"/>
         <w:rPr>
-          <w:rFonts w:hint="cs"/>
-          <w:b/>
-          <w:bCs/>
-          <w:sz w:val="24"/>
-          <w:szCs w:val="24"/>
-          <w:lang w:val="en-US"/>
+          <w:b/>
+          <w:bCs/>
+          <w:sz w:val="24"/>
+          <w:szCs w:val="24"/>
         </w:rPr>
       </w:pPr>
       <w:r>
@@ -355,7 +368,6 @@
           <w:sz w:val="24"/>
           <w:szCs w:val="24"/>
           <w:rtl/>
-          <w:lang w:val="en-US"/>
         </w:rPr>
         <w:t>ג</w:t>
       </w:r>
@@ -367,16 +379,14 @@
           <w:sz w:val="24"/>
           <w:szCs w:val="24"/>
           <w:rtl/>
-          <w:lang w:val="en-US"/>
-        </w:rPr>
-      </w:pPr>
-      <w:r>
-        <w:rPr>
-          <w:rFonts w:hint="cs"/>
-          <w:sz w:val="24"/>
-          <w:szCs w:val="24"/>
-          <w:rtl/>
-          <w:lang w:val="en-US"/>
+        </w:rPr>
+      </w:pPr>
+      <w:r>
+        <w:rPr>
+          <w:rFonts w:hint="cs"/>
+          <w:sz w:val="24"/>
+          <w:szCs w:val="24"/>
+          <w:rtl/>
         </w:rPr>
         <w:t xml:space="preserve">במקרה זה, אם מתקיים: </w:t>
       </w:r>
@@ -384,7 +394,6 @@
         <w:rPr>
           <w:sz w:val="24"/>
           <w:szCs w:val="24"/>
-          <w:lang w:val="en-US"/>
         </w:rPr>
         <w:t xml:space="preserve">gs.p2 == </w:t>
       </w:r>
@@ -393,7 +402,6 @@
         <w:rPr>
           <w:sz w:val="24"/>
           <w:szCs w:val="24"/>
-          <w:lang w:val="en-US"/>
         </w:rPr>
         <w:t>this.end</w:t>
       </w:r>
@@ -404,7 +412,6 @@
           <w:sz w:val="24"/>
           <w:szCs w:val="24"/>
           <w:rtl/>
-          <w:lang w:val="en-US"/>
         </w:rPr>
         <w:t xml:space="preserve"> יש להפוך את הסגמנט ולבצע את המימוש המקורי עליו(בעזרת המתודה </w:t>
       </w:r>
@@ -432,7 +439,6 @@
         <w:rPr>
           <w:sz w:val="24"/>
           <w:szCs w:val="24"/>
-          <w:lang w:val="en-US"/>
         </w:rPr>
         <w:t>GeoSegment</w:t>
       </w:r>
@@ -443,7 +449,6 @@
           <w:sz w:val="24"/>
           <w:szCs w:val="24"/>
           <w:rtl/>
-          <w:lang w:val="en-US"/>
         </w:rPr>
         <w:t>).</w:t>
       </w:r>
@@ -455,16 +460,14 @@
           <w:sz w:val="24"/>
           <w:szCs w:val="24"/>
           <w:rtl/>
-          <w:lang w:val="en-US"/>
-        </w:rPr>
-      </w:pPr>
-      <w:r>
-        <w:rPr>
-          <w:rFonts w:hint="cs"/>
-          <w:sz w:val="24"/>
-          <w:szCs w:val="24"/>
-          <w:rtl/>
-          <w:lang w:val="en-US"/>
+        </w:rPr>
+      </w:pPr>
+      <w:r>
+        <w:rPr>
+          <w:rFonts w:hint="cs"/>
+          <w:sz w:val="24"/>
+          <w:szCs w:val="24"/>
+          <w:rtl/>
         </w:rPr>
         <w:t>המפרט החדש חזק יותר מהמפרק המקורי מכיוון שהדרישות של פסקת ה-</w:t>
       </w:r>
@@ -472,7 +475,6 @@
         <w:rPr>
           <w:sz w:val="24"/>
           <w:szCs w:val="24"/>
-          <w:lang w:val="en-US"/>
         </w:rPr>
         <w:t>@requiers</w:t>
       </w:r>
@@ -482,7 +484,6 @@
           <w:sz w:val="24"/>
           <w:szCs w:val="24"/>
           <w:rtl/>
-          <w:lang w:val="en-US"/>
         </w:rPr>
         <w:t xml:space="preserve"> מקלות יותר(פסקה חזקה יותר, פחות דרישות) ואפקט זהה עבור קלטים שעומדים ב-</w:t>
       </w:r>
@@ -490,7 +491,6 @@
         <w:rPr>
           <w:sz w:val="24"/>
           <w:szCs w:val="24"/>
-          <w:lang w:val="en-US"/>
         </w:rPr>
         <w:t>@requiers</w:t>
       </w:r>
@@ -500,7 +500,6 @@
           <w:sz w:val="24"/>
           <w:szCs w:val="24"/>
           <w:rtl/>
-          <w:lang w:val="en-US"/>
         </w:rPr>
         <w:t xml:space="preserve"> המקורי.</w:t>
       </w:r>
@@ -509,13 +508,11 @@
       <w:pPr>
         <w:jc w:val="right"/>
         <w:rPr>
-          <w:rFonts w:hint="cs"/>
-          <w:b/>
-          <w:bCs/>
-          <w:sz w:val="24"/>
-          <w:szCs w:val="24"/>
-          <w:rtl/>
-          <w:lang w:val="en-US"/>
+          <w:b/>
+          <w:bCs/>
+          <w:sz w:val="24"/>
+          <w:szCs w:val="24"/>
+          <w:rtl/>
         </w:rPr>
       </w:pPr>
       <w:r>
@@ -537,7 +534,6 @@
           <w:sz w:val="24"/>
           <w:szCs w:val="24"/>
           <w:rtl/>
-          <w:lang w:val="en-US"/>
         </w:rPr>
         <w:t>ד</w:t>
       </w:r>
@@ -549,15 +545,13 @@
           <w:sz w:val="24"/>
           <w:szCs w:val="24"/>
           <w:rtl/>
-          <w:lang w:val="en-US"/>
-        </w:rPr>
-      </w:pPr>
-      <w:proofErr w:type="spellStart"/>
-      <w:r>
-        <w:rPr>
-          <w:sz w:val="24"/>
-          <w:szCs w:val="24"/>
-          <w:lang w:val="en-US"/>
+        </w:rPr>
+      </w:pPr>
+      <w:proofErr w:type="spellStart"/>
+      <w:r>
+        <w:rPr>
+          <w:sz w:val="24"/>
+          <w:szCs w:val="24"/>
         </w:rPr>
         <w:t>GeoSegment</w:t>
       </w:r>
@@ -568,7 +562,6 @@
           <w:sz w:val="24"/>
           <w:szCs w:val="24"/>
           <w:rtl/>
-          <w:lang w:val="en-US"/>
         </w:rPr>
         <w:t xml:space="preserve"> אינו </w:t>
       </w:r>
@@ -576,25 +569,14 @@
         <w:rPr>
           <w:sz w:val="24"/>
           <w:szCs w:val="24"/>
-          <w:lang w:val="en-US"/>
-        </w:rPr>
-        <w:t xml:space="preserve">true </w:t>
-      </w:r>
-      <w:proofErr w:type="gramStart"/>
-      <w:r>
-        <w:rPr>
-          <w:sz w:val="24"/>
-          <w:szCs w:val="24"/>
-          <w:lang w:val="en-US"/>
-        </w:rPr>
-        <w:t>subtype</w:t>
-      </w:r>
-      <w:r>
-        <w:rPr>
-          <w:rFonts w:hint="cs"/>
-          <w:sz w:val="24"/>
-          <w:szCs w:val="24"/>
-          <w:lang w:val="en-US"/>
+        </w:rPr>
+        <w:t>true subtype</w:t>
+      </w:r>
+      <w:r>
+        <w:rPr>
+          <w:rFonts w:hint="cs"/>
+          <w:sz w:val="24"/>
+          <w:szCs w:val="24"/>
         </w:rPr>
         <w:t xml:space="preserve"> </w:t>
       </w:r>
@@ -604,26 +586,13 @@
           <w:sz w:val="24"/>
           <w:szCs w:val="24"/>
           <w:rtl/>
-          <w:lang w:val="en-US"/>
-        </w:rPr>
-        <w:t xml:space="preserve"> של</w:t>
-      </w:r>
-      <w:proofErr w:type="gramEnd"/>
-      <w:r>
-        <w:rPr>
-          <w:rFonts w:hint="cs"/>
-          <w:sz w:val="24"/>
-          <w:szCs w:val="24"/>
-          <w:rtl/>
-          <w:lang w:val="en-US"/>
-        </w:rPr>
-        <w:t xml:space="preserve"> </w:t>
-      </w:r>
-      <w:r>
-        <w:rPr>
-          <w:sz w:val="24"/>
-          <w:szCs w:val="24"/>
-          <w:lang w:val="en-US"/>
+        </w:rPr>
+        <w:t xml:space="preserve"> של </w:t>
+      </w:r>
+      <w:r>
+        <w:rPr>
+          <w:sz w:val="24"/>
+          <w:szCs w:val="24"/>
         </w:rPr>
         <w:t>Rout</w:t>
       </w:r>
@@ -633,10 +602,10 @@
           <w:sz w:val="24"/>
           <w:szCs w:val="24"/>
           <w:rtl/>
-          <w:lang w:val="en-US"/>
         </w:rPr>
         <w:t xml:space="preserve"> מכיוון שהספציפיקציה של </w:t>
       </w:r>
+      <w:proofErr w:type="spellStart"/>
       <w:r>
         <w:rPr>
           <w:rFonts w:ascii="Consolas" w:hAnsi="Consolas" w:cs="Consolas"/>
@@ -647,6 +616,7 @@
         </w:rPr>
         <w:t>addSegment</w:t>
       </w:r>
+      <w:proofErr w:type="spellEnd"/>
       <w:r>
         <w:rPr>
           <w:rFonts w:ascii="Consolas" w:hAnsi="Consolas" w:cs="Consolas" w:hint="cs"/>
@@ -673,7 +643,6 @@
         <w:rPr>
           <w:sz w:val="24"/>
           <w:szCs w:val="24"/>
-          <w:lang w:val="en-US"/>
         </w:rPr>
         <w:t xml:space="preserve"> </w:t>
       </w:r>
@@ -682,7 +651,6 @@
         <w:rPr>
           <w:sz w:val="24"/>
           <w:szCs w:val="24"/>
-          <w:lang w:val="en-US"/>
         </w:rPr>
         <w:t>GeoSegment</w:t>
       </w:r>
@@ -693,15 +661,33 @@
           <w:sz w:val="24"/>
           <w:szCs w:val="24"/>
           <w:rtl/>
-          <w:lang w:val="en-US"/>
-        </w:rPr>
-        <w:t xml:space="preserve"> היא חלשה יותר מב-</w:t>
-      </w:r>
-      <w:r>
-        <w:rPr>
-          <w:sz w:val="24"/>
-          <w:szCs w:val="24"/>
-          <w:lang w:val="en-US"/>
+        </w:rPr>
+        <w:t xml:space="preserve"> היא חלשה יותר </w:t>
+      </w:r>
+      <w:proofErr w:type="spellStart"/>
+      <w:r>
+        <w:rPr>
+          <w:rFonts w:hint="cs"/>
+          <w:sz w:val="24"/>
+          <w:szCs w:val="24"/>
+          <w:rtl/>
+        </w:rPr>
+        <w:t>מב</w:t>
+      </w:r>
+      <w:proofErr w:type="spellEnd"/>
+      <w:r>
+        <w:rPr>
+          <w:rFonts w:hint="cs"/>
+          <w:sz w:val="24"/>
+          <w:szCs w:val="24"/>
+          <w:rtl/>
+        </w:rPr>
+        <w:t>-</w:t>
+      </w:r>
+      <w:r>
+        <w:rPr>
+          <w:sz w:val="24"/>
+          <w:szCs w:val="24"/>
         </w:rPr>
         <w:t xml:space="preserve"> </w:t>
       </w:r>
@@ -709,7 +695,6 @@
         <w:rPr>
           <w:sz w:val="24"/>
           <w:szCs w:val="24"/>
-          <w:lang w:val="en-US"/>
         </w:rPr>
         <w:t>Rout</w:t>
       </w:r>
@@ -719,7 +704,6 @@
           <w:sz w:val="24"/>
           <w:szCs w:val="24"/>
           <w:rtl/>
-          <w:lang w:val="en-US"/>
         </w:rPr>
         <w:t>.</w:t>
       </w:r>
@@ -727,164 +711,471 @@
     <w:p>
       <w:pPr>
         <w:bidi/>
-        <w:rPr>
-          <w:sz w:val="24"/>
-          <w:szCs w:val="24"/>
-          <w:rtl/>
-          <w:lang w:val="en-US"/>
-        </w:rPr>
-      </w:pPr>
-      <w:r>
-        <w:rPr>
-          <w:sz w:val="24"/>
-          <w:szCs w:val="24"/>
-          <w:lang w:val="en-US"/>
-        </w:rPr>
-        <w:t>Rout</w:t>
-      </w:r>
-      <w:r>
-        <w:rPr>
-          <w:rFonts w:hint="cs"/>
-          <w:sz w:val="24"/>
-          <w:szCs w:val="24"/>
-          <w:rtl/>
-          <w:lang w:val="en-US"/>
-        </w:rPr>
-        <w:t xml:space="preserve"> </w:t>
-      </w:r>
-      <w:r>
-        <w:rPr>
-          <w:rFonts w:hint="cs"/>
-          <w:sz w:val="24"/>
-          <w:szCs w:val="24"/>
-          <w:rtl/>
-          <w:lang w:val="en-US"/>
-        </w:rPr>
-        <w:t xml:space="preserve">אינו </w:t>
-      </w:r>
-      <w:r>
-        <w:rPr>
-          <w:sz w:val="24"/>
-          <w:szCs w:val="24"/>
-          <w:lang w:val="en-US"/>
-        </w:rPr>
-        <w:t xml:space="preserve">true </w:t>
-      </w:r>
-      <w:proofErr w:type="gramStart"/>
-      <w:r>
-        <w:rPr>
-          <w:sz w:val="24"/>
-          <w:szCs w:val="24"/>
-          <w:lang w:val="en-US"/>
-        </w:rPr>
-        <w:t>subtype</w:t>
-      </w:r>
-      <w:r>
-        <w:rPr>
-          <w:rFonts w:hint="cs"/>
-          <w:sz w:val="24"/>
-          <w:szCs w:val="24"/>
-          <w:lang w:val="en-US"/>
-        </w:rPr>
-        <w:t xml:space="preserve"> </w:t>
-      </w:r>
-      <w:r>
-        <w:rPr>
-          <w:rFonts w:hint="cs"/>
-          <w:sz w:val="24"/>
-          <w:szCs w:val="24"/>
-          <w:rtl/>
-          <w:lang w:val="en-US"/>
-        </w:rPr>
-        <w:t xml:space="preserve"> של</w:t>
-      </w:r>
-      <w:proofErr w:type="gramEnd"/>
-      <w:r>
-        <w:rPr>
-          <w:rFonts w:hint="cs"/>
-          <w:sz w:val="24"/>
-          <w:szCs w:val="24"/>
-          <w:rtl/>
-          <w:lang w:val="en-US"/>
-        </w:rPr>
-        <w:t xml:space="preserve"> </w:t>
-      </w:r>
-      <w:r>
-        <w:rPr>
-          <w:sz w:val="24"/>
-          <w:szCs w:val="24"/>
-          <w:lang w:val="en-US"/>
-        </w:rPr>
-        <w:t>Rout</w:t>
-      </w:r>
-      <w:r>
-        <w:rPr>
-          <w:rFonts w:hint="cs"/>
-          <w:sz w:val="24"/>
-          <w:szCs w:val="24"/>
-          <w:rtl/>
-          <w:lang w:val="en-US"/>
-        </w:rPr>
-        <w:t xml:space="preserve"> מכיוון </w:t>
-      </w:r>
-      <w:r>
-        <w:rPr>
-          <w:rFonts w:hint="cs"/>
-          <w:sz w:val="24"/>
-          <w:szCs w:val="24"/>
-          <w:rtl/>
-          <w:lang w:val="en-US"/>
-        </w:rPr>
-        <w:t>ש-</w:t>
-      </w:r>
-      <w:r>
-        <w:rPr>
-          <w:sz w:val="24"/>
-          <w:szCs w:val="24"/>
-          <w:lang w:val="en-US"/>
-        </w:rPr>
-        <w:t xml:space="preserve"> </w:t>
-      </w:r>
-      <w:r>
-        <w:rPr>
-          <w:sz w:val="24"/>
-          <w:szCs w:val="24"/>
-          <w:lang w:val="en-US"/>
-        </w:rPr>
-        <w:t>Rout</w:t>
-      </w:r>
-      <w:r>
-        <w:rPr>
-          <w:rFonts w:hint="cs"/>
-          <w:sz w:val="24"/>
-          <w:szCs w:val="24"/>
-          <w:rtl/>
-          <w:lang w:val="en-US"/>
-        </w:rPr>
-        <w:t xml:space="preserve">אינו מכיל מתודת </w:t>
-      </w:r>
-      <w:r>
         <w:rPr>
           <w:rFonts w:ascii="Consolas" w:hAnsi="Consolas" w:cs="Consolas"/>
           <w:color w:val="000000"/>
           <w:sz w:val="24"/>
           <w:szCs w:val="24"/>
           <w:shd w:val="clear" w:color="auto" w:fill="D4D4D4"/>
+          <w:rtl/>
+        </w:rPr>
+      </w:pPr>
+      <w:r>
+        <w:rPr>
+          <w:sz w:val="24"/>
+          <w:szCs w:val="24"/>
+        </w:rPr>
+        <w:t>Rout</w:t>
+      </w:r>
+      <w:r>
+        <w:rPr>
+          <w:rFonts w:hint="cs"/>
+          <w:sz w:val="24"/>
+          <w:szCs w:val="24"/>
+          <w:rtl/>
+        </w:rPr>
+        <w:t xml:space="preserve"> אינו </w:t>
+      </w:r>
+      <w:r>
+        <w:rPr>
+          <w:sz w:val="24"/>
+          <w:szCs w:val="24"/>
+        </w:rPr>
+        <w:t>true subtype</w:t>
+      </w:r>
+      <w:r>
+        <w:rPr>
+          <w:rFonts w:hint="cs"/>
+          <w:sz w:val="24"/>
+          <w:szCs w:val="24"/>
+        </w:rPr>
+        <w:t xml:space="preserve"> </w:t>
+      </w:r>
+      <w:r>
+        <w:rPr>
+          <w:rFonts w:hint="cs"/>
+          <w:sz w:val="24"/>
+          <w:szCs w:val="24"/>
+          <w:rtl/>
+        </w:rPr>
+        <w:t xml:space="preserve"> של </w:t>
+      </w:r>
+      <w:r>
+        <w:rPr>
+          <w:sz w:val="24"/>
+          <w:szCs w:val="24"/>
+        </w:rPr>
+        <w:t>Rout</w:t>
+      </w:r>
+      <w:r>
+        <w:rPr>
+          <w:rFonts w:hint="cs"/>
+          <w:sz w:val="24"/>
+          <w:szCs w:val="24"/>
+          <w:rtl/>
+        </w:rPr>
+        <w:t xml:space="preserve"> מכיוון ש-</w:t>
+      </w:r>
+      <w:r>
+        <w:rPr>
+          <w:sz w:val="24"/>
+          <w:szCs w:val="24"/>
+        </w:rPr>
+        <w:t xml:space="preserve"> </w:t>
+      </w:r>
+      <w:r>
+        <w:rPr>
+          <w:sz w:val="24"/>
+          <w:szCs w:val="24"/>
+        </w:rPr>
+        <w:t>Rout</w:t>
+      </w:r>
+      <w:r>
+        <w:rPr>
+          <w:rFonts w:hint="cs"/>
+          <w:sz w:val="24"/>
+          <w:szCs w:val="24"/>
+          <w:rtl/>
+        </w:rPr>
+        <w:t xml:space="preserve">אינו מכיל מתודת </w:t>
+      </w:r>
+      <w:proofErr w:type="spellStart"/>
+      <w:r>
+        <w:rPr>
+          <w:rFonts w:ascii="Consolas" w:hAnsi="Consolas" w:cs="Consolas"/>
+          <w:color w:val="000000"/>
+          <w:sz w:val="24"/>
+          <w:szCs w:val="24"/>
+          <w:shd w:val="clear" w:color="auto" w:fill="D4D4D4"/>
         </w:rPr>
         <w:t>getName</w:t>
       </w:r>
+      <w:proofErr w:type="spellEnd"/>
+    </w:p>
+    <w:p>
+      <w:pPr>
+        <w:jc w:val="right"/>
+        <w:rPr>
+          <w:b/>
+          <w:bCs/>
+          <w:sz w:val="24"/>
+          <w:szCs w:val="24"/>
+          <w:rtl/>
+        </w:rPr>
+      </w:pPr>
+      <w:r>
+        <w:rPr>
+          <w:rFonts w:hint="cs"/>
+          <w:b/>
+          <w:bCs/>
+          <w:sz w:val="24"/>
+          <w:szCs w:val="24"/>
+          <w:rtl/>
+        </w:rPr>
+        <w:t xml:space="preserve">סעיף </w:t>
+      </w:r>
+      <w:r>
+        <w:rPr>
+          <w:rFonts w:hint="cs"/>
+          <w:b/>
+          <w:bCs/>
+          <w:sz w:val="24"/>
+          <w:szCs w:val="24"/>
+          <w:rtl/>
+        </w:rPr>
+        <w:t>ה</w:t>
+      </w:r>
     </w:p>
     <w:p>
       <w:pPr>
         <w:bidi/>
-        <w:rPr>
-          <w:rFonts w:cs="Courier New" w:hint="cs"/>
-          <w:b/>
-          <w:bCs/>
-          <w:sz w:val="24"/>
-          <w:szCs w:val="24"/>
-          <w:rtl/>
-          <w:lang w:val="en-US"/>
+        <w:jc w:val="both"/>
+        <w:rPr>
+          <w:rFonts w:asciiTheme="minorBidi" w:hAnsiTheme="minorBidi"/>
+          <w:sz w:val="24"/>
+          <w:szCs w:val="24"/>
+          <w:rtl/>
+        </w:rPr>
+      </w:pPr>
+      <w:r>
+        <w:rPr>
+          <w:rFonts w:asciiTheme="minorBidi" w:hAnsiTheme="minorBidi"/>
+          <w:sz w:val="24"/>
+          <w:szCs w:val="24"/>
+          <w:rtl/>
+        </w:rPr>
+        <w:t xml:space="preserve">נגדיר מחלקה חדשה </w:t>
+      </w:r>
+      <w:proofErr w:type="spellStart"/>
+      <w:r>
+        <w:rPr>
+          <w:rFonts w:asciiTheme="minorBidi" w:hAnsiTheme="minorBidi"/>
+          <w:sz w:val="24"/>
+          <w:szCs w:val="24"/>
+        </w:rPr>
+        <w:t>IsraelTouristFormatter</w:t>
+      </w:r>
+      <w:proofErr w:type="spellEnd"/>
+      <w:r>
+        <w:rPr>
+          <w:rFonts w:asciiTheme="minorBidi" w:hAnsiTheme="minorBidi"/>
+          <w:sz w:val="24"/>
+          <w:szCs w:val="24"/>
+          <w:rtl/>
+        </w:rPr>
+        <w:t xml:space="preserve"> שתהווה צאצא של המחלקה, </w:t>
+      </w:r>
+      <w:proofErr w:type="spellStart"/>
+      <w:r>
+        <w:rPr>
+          <w:rFonts w:asciiTheme="minorBidi" w:hAnsiTheme="minorBidi"/>
+          <w:sz w:val="24"/>
+          <w:szCs w:val="24"/>
+        </w:rPr>
+        <w:t>RouteFormatter</w:t>
+      </w:r>
+      <w:proofErr w:type="spellEnd"/>
+      <w:r>
+        <w:rPr>
+          <w:rFonts w:asciiTheme="minorBidi" w:hAnsiTheme="minorBidi"/>
+          <w:sz w:val="24"/>
+          <w:szCs w:val="24"/>
+          <w:rtl/>
+        </w:rPr>
+        <w:t xml:space="preserve">. המחלקה תממש את המתודה האבסטרקטית של המחלקה </w:t>
+      </w:r>
+      <w:proofErr w:type="spellStart"/>
+      <w:r>
+        <w:rPr>
+          <w:rFonts w:asciiTheme="minorBidi" w:hAnsiTheme="minorBidi"/>
+          <w:sz w:val="24"/>
+          <w:szCs w:val="24"/>
+        </w:rPr>
+        <w:t>computeLine</w:t>
+      </w:r>
+      <w:proofErr w:type="spellEnd"/>
+      <w:r>
+        <w:rPr>
+          <w:rFonts w:asciiTheme="minorBidi" w:hAnsiTheme="minorBidi"/>
+          <w:sz w:val="24"/>
+          <w:szCs w:val="24"/>
+          <w:rtl/>
+        </w:rPr>
+        <w:t xml:space="preserve"> בצורה כזו שתחזיר מחרוזת שתייצג משפט בשפה </w:t>
+      </w:r>
+      <w:r>
+        <w:rPr>
+          <w:rFonts w:asciiTheme="minorBidi" w:hAnsiTheme="minorBidi"/>
+          <w:sz w:val="24"/>
+          <w:szCs w:val="24"/>
+          <w:rtl/>
+        </w:rPr>
+        <w:t>העברית</w:t>
+      </w:r>
+      <w:r>
+        <w:rPr>
+          <w:rFonts w:asciiTheme="minorBidi" w:hAnsiTheme="minorBidi"/>
+          <w:sz w:val="24"/>
+          <w:szCs w:val="24"/>
+          <w:rtl/>
+        </w:rPr>
+        <w:t xml:space="preserve"> שמכוון מה </w:t>
+      </w:r>
+      <w:r>
+        <w:rPr>
+          <w:rFonts w:asciiTheme="minorBidi" w:hAnsiTheme="minorBidi"/>
+          <w:sz w:val="24"/>
+          <w:szCs w:val="24"/>
+        </w:rPr>
+        <w:t>heading</w:t>
+      </w:r>
+      <w:r>
+        <w:rPr>
+          <w:rFonts w:asciiTheme="minorBidi" w:hAnsiTheme="minorBidi"/>
+          <w:sz w:val="24"/>
+          <w:szCs w:val="24"/>
+          <w:rtl/>
+        </w:rPr>
+        <w:t xml:space="preserve"> המקורי אל ה- </w:t>
+      </w:r>
+      <w:proofErr w:type="spellStart"/>
+      <w:r>
+        <w:rPr>
+          <w:rFonts w:asciiTheme="minorBidi" w:hAnsiTheme="minorBidi"/>
+          <w:sz w:val="24"/>
+          <w:szCs w:val="24"/>
+        </w:rPr>
+        <w:t>geoFeature</w:t>
+      </w:r>
+      <w:proofErr w:type="spellEnd"/>
+      <w:r>
+        <w:rPr>
+          <w:rFonts w:asciiTheme="minorBidi" w:hAnsiTheme="minorBidi"/>
+          <w:sz w:val="24"/>
+          <w:szCs w:val="24"/>
+        </w:rPr>
+        <w:t xml:space="preserve"> </w:t>
+      </w:r>
+      <w:r>
+        <w:rPr>
+          <w:rFonts w:asciiTheme="minorBidi" w:hAnsiTheme="minorBidi"/>
+          <w:sz w:val="24"/>
+          <w:szCs w:val="24"/>
+          <w:rtl/>
+        </w:rPr>
+        <w:t xml:space="preserve"> המבוקש. </w:t>
+      </w:r>
+      <w:r>
+        <w:rPr>
+          <w:rFonts w:asciiTheme="minorBidi" w:hAnsiTheme="minorBidi"/>
+          <w:sz w:val="24"/>
+          <w:szCs w:val="24"/>
+          <w:rtl/>
+        </w:rPr>
+        <w:t xml:space="preserve">המפרט של המטודה הנ"ל </w:t>
+      </w:r>
+      <w:proofErr w:type="spellStart"/>
+      <w:r>
+        <w:rPr>
+          <w:rFonts w:asciiTheme="minorBidi" w:hAnsiTheme="minorBidi"/>
+          <w:sz w:val="24"/>
+          <w:szCs w:val="24"/>
+          <w:rtl/>
+        </w:rPr>
+        <w:t>ישאר</w:t>
+      </w:r>
+      <w:proofErr w:type="spellEnd"/>
+      <w:r>
+        <w:rPr>
+          <w:rFonts w:asciiTheme="minorBidi" w:hAnsiTheme="minorBidi"/>
+          <w:sz w:val="24"/>
+          <w:szCs w:val="24"/>
+          <w:rtl/>
+        </w:rPr>
+        <w:t xml:space="preserve"> זהה למפרט של המתודה במחלקת האב </w:t>
+      </w:r>
+      <w:proofErr w:type="spellStart"/>
+      <w:r>
+        <w:rPr>
+          <w:rFonts w:asciiTheme="minorBidi" w:hAnsiTheme="minorBidi"/>
+          <w:sz w:val="24"/>
+          <w:szCs w:val="24"/>
+        </w:rPr>
+        <w:t>RouteFormatter</w:t>
+      </w:r>
+      <w:proofErr w:type="spellEnd"/>
+      <w:r>
+        <w:rPr>
+          <w:rFonts w:asciiTheme="minorBidi" w:hAnsiTheme="minorBidi"/>
+          <w:sz w:val="24"/>
+          <w:szCs w:val="24"/>
+          <w:rtl/>
+        </w:rPr>
+        <w:t xml:space="preserve">, ולכן תוכל להוות </w:t>
+      </w:r>
+      <w:r>
+        <w:rPr>
+          <w:rFonts w:asciiTheme="minorBidi" w:hAnsiTheme="minorBidi"/>
+          <w:sz w:val="24"/>
+          <w:szCs w:val="24"/>
+        </w:rPr>
+        <w:t>java subtype</w:t>
+      </w:r>
+      <w:r>
+        <w:rPr>
+          <w:rFonts w:asciiTheme="minorBidi" w:hAnsiTheme="minorBidi"/>
+          <w:sz w:val="24"/>
+          <w:szCs w:val="24"/>
+          <w:rtl/>
+        </w:rPr>
+        <w:t xml:space="preserve"> שלה ולכן הדוגמה תתאים להיררכיה הנ"ל.</w:t>
+      </w:r>
+    </w:p>
+    <w:p>
+      <w:pPr>
+        <w:bidi/>
+        <w:jc w:val="both"/>
+        <w:rPr>
+          <w:rFonts w:asciiTheme="minorBidi" w:hAnsiTheme="minorBidi"/>
+          <w:sz w:val="24"/>
+          <w:szCs w:val="24"/>
+          <w:rtl/>
+        </w:rPr>
+      </w:pPr>
+      <w:r>
+        <w:rPr>
+          <w:rFonts w:asciiTheme="minorBidi" w:hAnsiTheme="minorBidi"/>
+          <w:sz w:val="24"/>
+          <w:szCs w:val="24"/>
+          <w:rtl/>
+        </w:rPr>
+        <w:t xml:space="preserve">נגדיר מחלקה חדשה </w:t>
+      </w:r>
+      <w:proofErr w:type="spellStart"/>
+      <w:r>
+        <w:rPr>
+          <w:rFonts w:asciiTheme="minorBidi" w:hAnsiTheme="minorBidi"/>
+          <w:sz w:val="24"/>
+          <w:szCs w:val="24"/>
+        </w:rPr>
+        <w:t>OldWalkingRouteFormatter</w:t>
+      </w:r>
+      <w:proofErr w:type="spellEnd"/>
+      <w:r>
+        <w:rPr>
+          <w:rFonts w:asciiTheme="minorBidi" w:hAnsiTheme="minorBidi"/>
+          <w:sz w:val="24"/>
+          <w:szCs w:val="24"/>
+          <w:rtl/>
+        </w:rPr>
+        <w:t xml:space="preserve"> שתתן כיוונים בצורה דומה למחלקה </w:t>
+      </w:r>
+      <w:proofErr w:type="spellStart"/>
+      <w:r>
+        <w:rPr>
+          <w:rFonts w:asciiTheme="minorBidi" w:hAnsiTheme="minorBidi"/>
+          <w:sz w:val="24"/>
+          <w:szCs w:val="24"/>
+        </w:rPr>
+        <w:t>RouteFormatter</w:t>
+      </w:r>
+      <w:proofErr w:type="spellEnd"/>
+      <w:r>
+        <w:rPr>
+          <w:rFonts w:asciiTheme="minorBidi" w:hAnsiTheme="minorBidi"/>
+          <w:sz w:val="24"/>
+          <w:szCs w:val="24"/>
+          <w:rtl/>
+        </w:rPr>
+        <w:t xml:space="preserve">, אך תדרוש שאורך כל סגמנט בדרך לא יעלה על חצי קילומטר. המחלקה הנ"ל תממש את המטודה </w:t>
+      </w:r>
+      <w:proofErr w:type="spellStart"/>
+      <w:r>
+        <w:rPr>
+          <w:rFonts w:asciiTheme="minorBidi" w:hAnsiTheme="minorBidi"/>
+          <w:sz w:val="24"/>
+          <w:szCs w:val="24"/>
+        </w:rPr>
+        <w:t>computeLine</w:t>
+      </w:r>
+      <w:proofErr w:type="spellEnd"/>
+      <w:r>
+        <w:rPr>
+          <w:rFonts w:asciiTheme="minorBidi" w:hAnsiTheme="minorBidi"/>
+          <w:sz w:val="24"/>
+          <w:szCs w:val="24"/>
+          <w:rtl/>
+        </w:rPr>
+        <w:t xml:space="preserve"> בצורה דומה למחלקה </w:t>
+      </w:r>
+      <w:proofErr w:type="spellStart"/>
+      <w:r>
+        <w:rPr>
+          <w:rFonts w:asciiTheme="minorBidi" w:hAnsiTheme="minorBidi"/>
+          <w:sz w:val="24"/>
+          <w:szCs w:val="24"/>
+        </w:rPr>
+        <w:t>RouteFormatter</w:t>
+      </w:r>
+      <w:proofErr w:type="spellEnd"/>
+      <w:r>
+        <w:rPr>
+          <w:rFonts w:asciiTheme="minorBidi" w:hAnsiTheme="minorBidi"/>
+          <w:sz w:val="24"/>
+          <w:szCs w:val="24"/>
+          <w:rtl/>
+        </w:rPr>
+        <w:t xml:space="preserve">, אך מאחר והמפרט שלה חלש יותר מהמפרט של המחלקה הנ"ל, לא תוכל להוות צאצא שלה, ולכן לא תירש ממנה אלא תהווה מחלקת אב בפני עצמה. </w:t>
+      </w:r>
+    </w:p>
+    <w:p>
+      <w:pPr>
+        <w:rPr>
+          <w:rFonts w:cs="DavidCLM-Medium"/>
+          <w:sz w:val="20"/>
+          <w:szCs w:val="20"/>
+          <w:rtl/>
+        </w:rPr>
+      </w:pPr>
+      <w:r>
+        <w:rPr>
+          <w:rFonts w:cs="DavidCLM-Medium"/>
+          <w:sz w:val="20"/>
+          <w:szCs w:val="20"/>
+          <w:rtl/>
+        </w:rPr>
+        <w:br w:type="page"/>
+      </w:r>
+    </w:p>
+    <w:p>
+      <w:pPr>
+        <w:bidi/>
+        <w:jc w:val="both"/>
+        <w:rPr>
+          <w:rFonts w:cs="DavidCLM-Medium"/>
+          <w:sz w:val="20"/>
+          <w:szCs w:val="20"/>
+          <w:rtl/>
         </w:rPr>
       </w:pPr>
     </w:p>
@@ -908,11 +1199,196 @@
           <w:szCs w:val="24"/>
           <w:rtl/>
         </w:rPr>
+        <w:t>שאלה 2</w:t>
+      </w:r>
+    </w:p>
+    <w:p>
+      <w:pPr>
+        <w:jc w:val="right"/>
+        <w:rPr>
+          <w:b/>
+          <w:bCs/>
+          <w:sz w:val="24"/>
+          <w:szCs w:val="24"/>
+          <w:rtl/>
+        </w:rPr>
+      </w:pPr>
+      <w:r>
+        <w:rPr>
+          <w:rFonts w:hint="cs"/>
+          <w:b/>
+          <w:bCs/>
+          <w:sz w:val="24"/>
+          <w:szCs w:val="24"/>
+          <w:rtl/>
+        </w:rPr>
+        <w:t xml:space="preserve">ב. </w:t>
+      </w:r>
+    </w:p>
+    <w:p>
+      <w:pPr>
+        <w:rPr>
+          <w:b/>
+          <w:bCs/>
+          <w:sz w:val="24"/>
+          <w:szCs w:val="24"/>
+          <w:rtl/>
+        </w:rPr>
+      </w:pPr>
+      <w:r>
+        <w:rPr>
+          <w:b/>
+          <w:bCs/>
+          <w:sz w:val="24"/>
+          <w:szCs w:val="24"/>
+          <w:rtl/>
+        </w:rPr>
+        <w:br w:type="page"/>
+      </w:r>
+    </w:p>
+    <w:p>
+      <w:pPr>
+        <w:jc w:val="right"/>
+        <w:rPr>
+          <w:b/>
+          <w:bCs/>
+          <w:sz w:val="24"/>
+          <w:szCs w:val="24"/>
+          <w:rtl/>
+        </w:rPr>
+      </w:pPr>
+      <w:r>
+        <w:rPr>
+          <w:rFonts w:hint="cs"/>
+          <w:b/>
+          <w:bCs/>
+          <w:sz w:val="24"/>
+          <w:szCs w:val="24"/>
+          <w:rtl/>
+        </w:rPr>
+        <w:lastRenderedPageBreak/>
         <w:t>שאלה 3</w:t>
       </w:r>
     </w:p>
     <w:p>
       <w:pPr>
+        <w:bidi/>
+        <w:rPr>
+          <w:b/>
+          <w:bCs/>
+          <w:sz w:val="24"/>
+          <w:szCs w:val="24"/>
+          <w:rtl/>
+        </w:rPr>
+      </w:pPr>
+      <w:r>
+        <w:rPr>
+          <w:rFonts w:hint="cs"/>
+          <w:b/>
+          <w:bCs/>
+          <w:sz w:val="24"/>
+          <w:szCs w:val="24"/>
+          <w:rtl/>
+        </w:rPr>
+        <w:t>סעיף א</w:t>
+      </w:r>
+    </w:p>
+    <w:p>
+      <w:pPr>
+        <w:rPr>
+          <w:sz w:val="24"/>
+          <w:szCs w:val="24"/>
+        </w:rPr>
+      </w:pPr>
+      <w:r>
+        <w:rPr>
+          <w:rFonts w:hint="cs"/>
+          <w:sz w:val="24"/>
+          <w:szCs w:val="24"/>
+        </w:rPr>
+        <w:t>A</w:t>
+      </w:r>
+      <w:r>
+        <w:rPr>
+          <w:sz w:val="24"/>
+          <w:szCs w:val="24"/>
+        </w:rPr>
+        <w:t xml:space="preserve">bstraction function: </w:t>
+      </w:r>
+      <w:r>
+        <w:rPr>
+          <w:sz w:val="24"/>
+          <w:szCs w:val="24"/>
+        </w:rPr>
+        <w:t xml:space="preserve">The polynomial that this class represents is the sum of all the </w:t>
+      </w:r>
+      <w:proofErr w:type="spellStart"/>
+      <w:r>
+        <w:rPr>
+          <w:sz w:val="24"/>
+          <w:szCs w:val="24"/>
+        </w:rPr>
+        <w:t>PolyTerms</w:t>
+      </w:r>
+      <w:proofErr w:type="spellEnd"/>
+      <w:r>
+        <w:rPr>
+          <w:sz w:val="24"/>
+          <w:szCs w:val="24"/>
+        </w:rPr>
+        <w:t xml:space="preserve"> in the list terms where each </w:t>
+      </w:r>
+      <w:proofErr w:type="spellStart"/>
+      <w:r>
+        <w:rPr>
+          <w:sz w:val="24"/>
+          <w:szCs w:val="24"/>
+        </w:rPr>
+        <w:t>PolyTerm</w:t>
+      </w:r>
+      <w:proofErr w:type="spellEnd"/>
+      <w:r>
+        <w:rPr>
+          <w:sz w:val="24"/>
+          <w:szCs w:val="24"/>
+        </w:rPr>
+        <w:t xml:space="preserve"> represents a monomial with degree that </w:t>
+      </w:r>
+      <w:proofErr w:type="spellStart"/>
+      <w:r>
+        <w:rPr>
+          <w:sz w:val="24"/>
+          <w:szCs w:val="24"/>
+        </w:rPr>
+        <w:t>eaquals</w:t>
+      </w:r>
+      <w:proofErr w:type="spellEnd"/>
+      <w:r>
+        <w:rPr>
+          <w:sz w:val="24"/>
+          <w:szCs w:val="24"/>
+        </w:rPr>
+        <w:t xml:space="preserve"> to power and a coefficient that equals </w:t>
+      </w:r>
+      <w:proofErr w:type="spellStart"/>
+      <w:r>
+        <w:rPr>
+          <w:sz w:val="24"/>
+          <w:szCs w:val="24"/>
+        </w:rPr>
+        <w:t>coeff</w:t>
+      </w:r>
+      <w:proofErr w:type="spellEnd"/>
+      <w:r>
+        <w:rPr>
+          <w:sz w:val="24"/>
+          <w:szCs w:val="24"/>
+        </w:rPr>
+        <w:t xml:space="preserve"> .</w:t>
+      </w:r>
+    </w:p>
+    <w:p>
+      <w:pPr>
         <w:jc w:val="right"/>
         <w:rPr>
           <w:b/>
@@ -931,75 +1407,197 @@
           <w:szCs w:val="24"/>
           <w:rtl/>
         </w:rPr>
-        <w:t>סעיף א</w:t>
-      </w:r>
-    </w:p>
-    <w:p>
-      <w:pPr>
-        <w:rPr>
-          <w:sz w:val="24"/>
-          <w:szCs w:val="24"/>
-          <w:lang w:val="en-US"/>
-        </w:rPr>
-      </w:pPr>
-      <w:r>
-        <w:rPr>
-          <w:rFonts w:hint="cs"/>
-          <w:sz w:val="24"/>
-          <w:szCs w:val="24"/>
-        </w:rPr>
-        <w:t>A</w:t>
-      </w:r>
-      <w:proofErr w:type="spellStart"/>
-      <w:r>
-        <w:rPr>
-          <w:sz w:val="24"/>
-          <w:szCs w:val="24"/>
-          <w:lang w:val="en-US"/>
-        </w:rPr>
-        <w:t>bstraction</w:t>
-      </w:r>
-      <w:proofErr w:type="spellEnd"/>
-      <w:r>
-        <w:rPr>
-          <w:sz w:val="24"/>
-          <w:szCs w:val="24"/>
-          <w:lang w:val="en-US"/>
-        </w:rPr>
-        <w:t xml:space="preserve"> function: </w:t>
-      </w:r>
-      <w:r>
-        <w:rPr>
-          <w:sz w:val="24"/>
-          <w:szCs w:val="24"/>
-          <w:lang w:val="en-US"/>
-        </w:rPr>
-        <w:t xml:space="preserve">The polynomial that this class represents is the sum of all the </w:t>
-      </w:r>
-      <w:proofErr w:type="spellStart"/>
-      <w:r>
-        <w:rPr>
-          <w:sz w:val="24"/>
-          <w:szCs w:val="24"/>
-          <w:lang w:val="en-US"/>
-        </w:rPr>
-        <w:t>PolyTerms</w:t>
-      </w:r>
-      <w:proofErr w:type="spellEnd"/>
-      <w:r>
-        <w:rPr>
-          <w:sz w:val="24"/>
-          <w:szCs w:val="24"/>
-          <w:lang w:val="en-US"/>
-        </w:rPr>
-        <w:t xml:space="preserve"> in the list terms where each </w:t>
-      </w:r>
-      <w:proofErr w:type="spellStart"/>
-      <w:r>
-        <w:rPr>
-          <w:sz w:val="24"/>
-          <w:szCs w:val="24"/>
-          <w:lang w:val="en-US"/>
+        <w:t>סעיף ב</w:t>
+      </w:r>
+    </w:p>
+    <w:p>
+      <w:pPr>
+        <w:rPr>
+          <w:sz w:val="24"/>
+          <w:szCs w:val="24"/>
+        </w:rPr>
+      </w:pPr>
+      <w:r>
+        <w:rPr>
+          <w:sz w:val="24"/>
+          <w:szCs w:val="24"/>
+        </w:rPr>
+        <w:t>Representation invariant: terms is a</w:t>
+      </w:r>
+      <w:r>
+        <w:rPr>
+          <w:rFonts w:hint="cs"/>
+          <w:sz w:val="24"/>
+          <w:szCs w:val="24"/>
+          <w:rtl/>
+        </w:rPr>
+        <w:t xml:space="preserve"> </w:t>
+      </w:r>
+      <w:r>
+        <w:rPr>
+          <w:sz w:val="24"/>
+          <w:szCs w:val="24"/>
+        </w:rPr>
+        <w:t>list of terms</w:t>
+      </w:r>
+      <w:r>
+        <w:rPr>
+          <w:rFonts w:hint="cs"/>
+          <w:sz w:val="24"/>
+          <w:szCs w:val="24"/>
+          <w:rtl/>
+        </w:rPr>
+        <w:t xml:space="preserve"> </w:t>
+      </w:r>
+      <w:r>
+        <w:rPr>
+          <w:sz w:val="24"/>
+          <w:szCs w:val="24"/>
+        </w:rPr>
+        <w:t>in which the last</w:t>
+      </w:r>
+      <w:r>
+        <w:rPr>
+          <w:sz w:val="24"/>
+          <w:szCs w:val="24"/>
+        </w:rPr>
+        <w:t xml:space="preserve"> monomial </w:t>
+      </w:r>
+      <w:r>
+        <w:rPr>
+          <w:sz w:val="24"/>
+          <w:szCs w:val="24"/>
+        </w:rPr>
+        <w:t>power</w:t>
+      </w:r>
+      <w:r>
+        <w:rPr>
+          <w:sz w:val="24"/>
+          <w:szCs w:val="24"/>
+        </w:rPr>
+        <w:t xml:space="preserve"> is</w:t>
+      </w:r>
+      <w:r>
+        <w:rPr>
+          <w:rFonts w:hint="cs"/>
+          <w:sz w:val="24"/>
+          <w:szCs w:val="24"/>
+          <w:rtl/>
+        </w:rPr>
+        <w:t xml:space="preserve"> </w:t>
+      </w:r>
+      <w:r>
+        <w:rPr>
+          <w:sz w:val="24"/>
+          <w:szCs w:val="24"/>
+        </w:rPr>
+        <w:t xml:space="preserve"> always the largest </w:t>
+      </w:r>
+      <w:r>
+        <w:rPr>
+          <w:sz w:val="24"/>
+          <w:szCs w:val="24"/>
+        </w:rPr>
+        <w:t>in the list</w:t>
+      </w:r>
+      <w:r>
+        <w:rPr>
+          <w:sz w:val="24"/>
+          <w:szCs w:val="24"/>
+        </w:rPr>
+        <w:t xml:space="preserve">. </w:t>
+      </w:r>
+      <w:r>
+        <w:rPr>
+          <w:sz w:val="24"/>
+          <w:szCs w:val="24"/>
+        </w:rPr>
+        <w:t xml:space="preserve">Every monomial in the list has </w:t>
+      </w:r>
+      <w:proofErr w:type="spellStart"/>
+      <w:r>
+        <w:rPr>
+          <w:sz w:val="24"/>
+          <w:szCs w:val="24"/>
+        </w:rPr>
+        <w:t>coeff</w:t>
+      </w:r>
+      <w:proofErr w:type="spellEnd"/>
+      <w:r>
+        <w:rPr>
+          <w:sz w:val="24"/>
+          <w:szCs w:val="24"/>
+        </w:rPr>
+        <w:t xml:space="preserve"> != 0 unless it’s power == 0. </w:t>
+      </w:r>
+    </w:p>
+    <w:p>
+      <w:pPr>
+        <w:rPr>
+          <w:sz w:val="24"/>
+          <w:szCs w:val="24"/>
+          <w:rtl/>
+        </w:rPr>
+      </w:pPr>
+      <w:r>
+        <w:rPr>
+          <w:sz w:val="24"/>
+          <w:szCs w:val="24"/>
+        </w:rPr>
+        <w:t>Terms always contains at least one monomial.</w:t>
+      </w:r>
+    </w:p>
+    <w:p>
+      <w:pPr>
+        <w:rPr>
+          <w:sz w:val="24"/>
+          <w:szCs w:val="24"/>
+        </w:rPr>
+      </w:pPr>
+    </w:p>
+    <w:p>
+      <w:pPr>
+        <w:jc w:val="right"/>
+        <w:rPr>
+          <w:b/>
+          <w:bCs/>
+          <w:sz w:val="24"/>
+          <w:szCs w:val="24"/>
+          <w:rtl/>
+        </w:rPr>
+      </w:pPr>
+      <w:r>
+        <w:rPr>
+          <w:rFonts w:hint="cs"/>
+          <w:b/>
+          <w:bCs/>
+          <w:sz w:val="24"/>
+          <w:szCs w:val="24"/>
+          <w:rtl/>
+        </w:rPr>
+        <w:t>סעיף ג</w:t>
+      </w:r>
+    </w:p>
+    <w:p>
+      <w:pPr>
+        <w:rPr>
+          <w:sz w:val="24"/>
+          <w:szCs w:val="24"/>
+          <w:rtl/>
+        </w:rPr>
+      </w:pPr>
+      <w:r>
+        <w:rPr>
+          <w:sz w:val="24"/>
+          <w:szCs w:val="24"/>
+        </w:rPr>
+        <w:t xml:space="preserve">Representation invariant: terms is an ordered list of terms in the sense that for every </w:t>
+      </w:r>
+      <w:proofErr w:type="spellStart"/>
+      <w:r>
+        <w:rPr>
+          <w:sz w:val="24"/>
+          <w:szCs w:val="24"/>
         </w:rPr>
         <w:t>PolyTerm</w:t>
       </w:r>
@@ -1008,34 +1606,37 @@
         <w:rPr>
           <w:sz w:val="24"/>
           <w:szCs w:val="24"/>
-          <w:lang w:val="en-US"/>
-        </w:rPr>
-        <w:t xml:space="preserve"> represents a monomial with degree that </w:t>
-      </w:r>
-      <w:proofErr w:type="spellStart"/>
-      <w:r>
-        <w:rPr>
-          <w:sz w:val="24"/>
-          <w:szCs w:val="24"/>
-          <w:lang w:val="en-US"/>
-        </w:rPr>
-        <w:t>eaquals</w:t>
-      </w:r>
-      <w:proofErr w:type="spellEnd"/>
-      <w:r>
-        <w:rPr>
-          <w:sz w:val="24"/>
-          <w:szCs w:val="24"/>
-          <w:lang w:val="en-US"/>
-        </w:rPr>
-        <w:t xml:space="preserve"> to power and a coefficient that equals </w:t>
-      </w:r>
-      <w:proofErr w:type="spellStart"/>
-      <w:r>
-        <w:rPr>
-          <w:sz w:val="24"/>
-          <w:szCs w:val="24"/>
-          <w:lang w:val="en-US"/>
+        </w:rPr>
+        <w:t xml:space="preserve"> term1  and </w:t>
+      </w:r>
+      <w:proofErr w:type="spellStart"/>
+      <w:r>
+        <w:rPr>
+          <w:sz w:val="24"/>
+          <w:szCs w:val="24"/>
+        </w:rPr>
+        <w:t>PolyTerm</w:t>
+      </w:r>
+      <w:proofErr w:type="spellEnd"/>
+      <w:r>
+        <w:rPr>
+          <w:sz w:val="24"/>
+          <w:szCs w:val="24"/>
+        </w:rPr>
+        <w:t xml:space="preserve"> term2, if term1 comes before term2 in terms then term1.power &gt; term2.power</w:t>
+      </w:r>
+      <w:r>
+        <w:rPr>
+          <w:sz w:val="24"/>
+          <w:szCs w:val="24"/>
+        </w:rPr>
+        <w:t xml:space="preserve">. Every monomial in the list has </w:t>
+      </w:r>
+      <w:proofErr w:type="spellStart"/>
+      <w:r>
+        <w:rPr>
+          <w:sz w:val="24"/>
+          <w:szCs w:val="24"/>
         </w:rPr>
         <w:t>coeff</w:t>
       </w:r>
@@ -1044,369 +1645,56 @@
         <w:rPr>
           <w:sz w:val="24"/>
           <w:szCs w:val="24"/>
-          <w:lang w:val="en-US"/>
-        </w:rPr>
-        <w:t xml:space="preserve"> .</w:t>
+        </w:rPr>
+        <w:t xml:space="preserve"> != 0 unless it’s power == 0. Terms always contains at least one monomial.</w:t>
       </w:r>
     </w:p>
     <w:p>
       <w:pPr>
         <w:jc w:val="right"/>
         <w:rPr>
-          <w:b/>
-          <w:bCs/>
-          <w:sz w:val="24"/>
-          <w:szCs w:val="24"/>
-          <w:rtl/>
-          <w:lang w:val="en-US"/>
-        </w:rPr>
-      </w:pPr>
-      <w:r>
-        <w:rPr>
-          <w:rFonts w:hint="cs"/>
-          <w:b/>
-          <w:bCs/>
-          <w:sz w:val="24"/>
-          <w:szCs w:val="24"/>
-          <w:rtl/>
-          <w:lang w:val="en-US"/>
-        </w:rPr>
-        <w:t>סעיף ב</w:t>
-      </w:r>
-    </w:p>
-    <w:p>
-      <w:pPr>
-        <w:rPr>
-          <w:sz w:val="24"/>
-          <w:szCs w:val="24"/>
-          <w:lang w:val="en-US"/>
-        </w:rPr>
-      </w:pPr>
-      <w:r>
-        <w:rPr>
-          <w:sz w:val="24"/>
-          <w:szCs w:val="24"/>
-          <w:lang w:val="en-US"/>
-        </w:rPr>
-        <w:t>Representation invariant: terms is a</w:t>
-      </w:r>
-      <w:r>
-        <w:rPr>
-          <w:rFonts w:hint="cs"/>
-          <w:sz w:val="24"/>
-          <w:szCs w:val="24"/>
-          <w:rtl/>
-          <w:lang w:val="en-US"/>
-        </w:rPr>
-        <w:t xml:space="preserve"> </w:t>
-      </w:r>
-      <w:r>
-        <w:rPr>
-          <w:sz w:val="24"/>
-          <w:szCs w:val="24"/>
-          <w:lang w:val="en-US"/>
-        </w:rPr>
-        <w:t>list of terms</w:t>
-      </w:r>
-      <w:r>
-        <w:rPr>
-          <w:rFonts w:hint="cs"/>
-          <w:sz w:val="24"/>
-          <w:szCs w:val="24"/>
-          <w:rtl/>
-          <w:lang w:val="en-US"/>
-        </w:rPr>
-        <w:t xml:space="preserve"> </w:t>
-      </w:r>
-      <w:r>
-        <w:rPr>
-          <w:sz w:val="24"/>
-          <w:szCs w:val="24"/>
-          <w:lang w:val="en-US"/>
-        </w:rPr>
-        <w:t>in which the last</w:t>
-      </w:r>
-      <w:r>
-        <w:rPr>
-          <w:sz w:val="24"/>
-          <w:szCs w:val="24"/>
-          <w:lang w:val="en-US"/>
-        </w:rPr>
-        <w:t xml:space="preserve"> monomial </w:t>
-      </w:r>
-      <w:r>
-        <w:rPr>
-          <w:sz w:val="24"/>
-          <w:szCs w:val="24"/>
-          <w:lang w:val="en-US"/>
-        </w:rPr>
-        <w:t>power</w:t>
-      </w:r>
-      <w:r>
-        <w:rPr>
-          <w:sz w:val="24"/>
-          <w:szCs w:val="24"/>
-          <w:lang w:val="en-US"/>
-        </w:rPr>
-        <w:t xml:space="preserve"> </w:t>
-      </w:r>
-      <w:proofErr w:type="gramStart"/>
-      <w:r>
-        <w:rPr>
-          <w:sz w:val="24"/>
-          <w:szCs w:val="24"/>
-          <w:lang w:val="en-US"/>
-        </w:rPr>
-        <w:t>is</w:t>
-      </w:r>
-      <w:r>
-        <w:rPr>
-          <w:rFonts w:hint="cs"/>
-          <w:sz w:val="24"/>
-          <w:szCs w:val="24"/>
-          <w:rtl/>
-          <w:lang w:val="en-US"/>
-        </w:rPr>
-        <w:t xml:space="preserve"> </w:t>
-      </w:r>
-      <w:r>
-        <w:rPr>
-          <w:sz w:val="24"/>
-          <w:szCs w:val="24"/>
-          <w:lang w:val="en-US"/>
-        </w:rPr>
-        <w:t xml:space="preserve"> always</w:t>
-      </w:r>
-      <w:proofErr w:type="gramEnd"/>
-      <w:r>
-        <w:rPr>
-          <w:sz w:val="24"/>
-          <w:szCs w:val="24"/>
-          <w:lang w:val="en-US"/>
-        </w:rPr>
-        <w:t xml:space="preserve"> the largest </w:t>
-      </w:r>
-      <w:r>
-        <w:rPr>
-          <w:sz w:val="24"/>
-          <w:szCs w:val="24"/>
-          <w:lang w:val="en-US"/>
-        </w:rPr>
-        <w:t>in the list</w:t>
-      </w:r>
-      <w:r>
-        <w:rPr>
-          <w:sz w:val="24"/>
-          <w:szCs w:val="24"/>
-          <w:lang w:val="en-US"/>
-        </w:rPr>
-        <w:t xml:space="preserve">. </w:t>
-      </w:r>
-      <w:r>
-        <w:rPr>
-          <w:sz w:val="24"/>
-          <w:szCs w:val="24"/>
-          <w:lang w:val="en-US"/>
-        </w:rPr>
-        <w:t xml:space="preserve">Every monomial in the list has </w:t>
-      </w:r>
-      <w:proofErr w:type="spellStart"/>
-      <w:proofErr w:type="gramStart"/>
-      <w:r>
-        <w:rPr>
-          <w:sz w:val="24"/>
-          <w:szCs w:val="24"/>
-          <w:lang w:val="en-US"/>
-        </w:rPr>
-        <w:t>coeff</w:t>
-      </w:r>
-      <w:proofErr w:type="spellEnd"/>
-      <w:r>
-        <w:rPr>
-          <w:sz w:val="24"/>
-          <w:szCs w:val="24"/>
-          <w:lang w:val="en-US"/>
-        </w:rPr>
-        <w:t xml:space="preserve"> !</w:t>
-      </w:r>
-      <w:proofErr w:type="gramEnd"/>
-      <w:r>
-        <w:rPr>
-          <w:sz w:val="24"/>
-          <w:szCs w:val="24"/>
-          <w:lang w:val="en-US"/>
-        </w:rPr>
-        <w:t xml:space="preserve">= 0 unless it’s power == 0. </w:t>
-      </w:r>
-    </w:p>
-    <w:p>
-      <w:pPr>
-        <w:rPr>
-          <w:sz w:val="24"/>
-          <w:szCs w:val="24"/>
-          <w:rtl/>
-          <w:lang w:val="en-US"/>
-        </w:rPr>
-      </w:pPr>
-      <w:r>
-        <w:rPr>
-          <w:sz w:val="24"/>
-          <w:szCs w:val="24"/>
-          <w:lang w:val="en-US"/>
-        </w:rPr>
-        <w:t>Terms always contains at least one monomial.</w:t>
-      </w:r>
-    </w:p>
-    <w:p>
-      <w:pPr>
-        <w:rPr>
-          <w:sz w:val="24"/>
-          <w:szCs w:val="24"/>
-          <w:lang w:val="en-US"/>
-        </w:rPr>
-      </w:pPr>
+          <w:sz w:val="24"/>
+          <w:szCs w:val="24"/>
+          <w:rtl/>
+        </w:rPr>
+      </w:pPr>
+      <w:r>
+        <w:rPr>
+          <w:rFonts w:hint="cs"/>
+          <w:sz w:val="24"/>
+          <w:szCs w:val="24"/>
+          <w:rtl/>
+        </w:rPr>
+        <w:t xml:space="preserve">כלומר, </w:t>
+      </w:r>
+      <w:r>
+        <w:rPr>
+          <w:rFonts w:hint="cs"/>
+          <w:sz w:val="24"/>
+          <w:szCs w:val="24"/>
+          <w:rtl/>
+        </w:rPr>
+        <w:t xml:space="preserve">לא </w:t>
+      </w:r>
+      <w:r>
+        <w:rPr>
+          <w:rFonts w:hint="cs"/>
+          <w:sz w:val="24"/>
+          <w:szCs w:val="24"/>
+          <w:rtl/>
+        </w:rPr>
+        <w:t>נאפשר כמה מונומים עם דרגה זהה וגם נשמור על המערך ממוין לפי הדרגה. כך נוכל לארוך חיפוש בינארי ולהחזיר את המקדם ברגע שנמצא מונום עם דרגה מתאימה.</w:t>
+      </w:r>
     </w:p>
     <w:p>
       <w:pPr>
         <w:jc w:val="right"/>
         <w:rPr>
-          <w:b/>
-          <w:bCs/>
-          <w:sz w:val="24"/>
-          <w:szCs w:val="24"/>
-          <w:rtl/>
-          <w:lang w:val="en-US"/>
-        </w:rPr>
-      </w:pPr>
-      <w:r>
-        <w:rPr>
-          <w:rFonts w:hint="cs"/>
-          <w:b/>
-          <w:bCs/>
-          <w:sz w:val="24"/>
-          <w:szCs w:val="24"/>
-          <w:rtl/>
-          <w:lang w:val="en-US"/>
-        </w:rPr>
-        <w:t>סעיף ג</w:t>
-      </w:r>
-    </w:p>
-    <w:p>
-      <w:pPr>
-        <w:rPr>
-          <w:sz w:val="24"/>
-          <w:szCs w:val="24"/>
-          <w:rtl/>
-          <w:lang w:val="en-US"/>
-        </w:rPr>
-      </w:pPr>
-      <w:r>
-        <w:rPr>
-          <w:sz w:val="24"/>
-          <w:szCs w:val="24"/>
-          <w:lang w:val="en-US"/>
-        </w:rPr>
-        <w:t xml:space="preserve">Representation invariant: terms is an ordered list of terms in the sense that for every </w:t>
-      </w:r>
-      <w:proofErr w:type="spellStart"/>
-      <w:r>
-        <w:rPr>
-          <w:sz w:val="24"/>
-          <w:szCs w:val="24"/>
-          <w:lang w:val="en-US"/>
-        </w:rPr>
-        <w:t>PolyTerm</w:t>
-      </w:r>
-      <w:proofErr w:type="spellEnd"/>
-      <w:r>
-        <w:rPr>
-          <w:sz w:val="24"/>
-          <w:szCs w:val="24"/>
-          <w:lang w:val="en-US"/>
-        </w:rPr>
-        <w:t xml:space="preserve"> term</w:t>
-      </w:r>
-      <w:proofErr w:type="gramStart"/>
-      <w:r>
-        <w:rPr>
-          <w:sz w:val="24"/>
-          <w:szCs w:val="24"/>
-          <w:lang w:val="en-US"/>
-        </w:rPr>
-        <w:t>1  and</w:t>
-      </w:r>
-      <w:proofErr w:type="gramEnd"/>
-      <w:r>
-        <w:rPr>
-          <w:sz w:val="24"/>
-          <w:szCs w:val="24"/>
-          <w:lang w:val="en-US"/>
-        </w:rPr>
-        <w:t xml:space="preserve"> </w:t>
-      </w:r>
-      <w:proofErr w:type="spellStart"/>
-      <w:r>
-        <w:rPr>
-          <w:sz w:val="24"/>
-          <w:szCs w:val="24"/>
-          <w:lang w:val="en-US"/>
-        </w:rPr>
-        <w:t>PolyTerm</w:t>
-      </w:r>
-      <w:proofErr w:type="spellEnd"/>
-      <w:r>
-        <w:rPr>
-          <w:sz w:val="24"/>
-          <w:szCs w:val="24"/>
-          <w:lang w:val="en-US"/>
-        </w:rPr>
-        <w:t xml:space="preserve"> term2, if term1 comes before term2 in terms then </w:t>
-      </w:r>
-      <w:r>
-        <w:rPr>
-          <w:sz w:val="24"/>
-          <w:szCs w:val="24"/>
-          <w:lang w:val="en-US"/>
-        </w:rPr>
-        <w:lastRenderedPageBreak/>
-        <w:t>term1.power &gt; term2.power</w:t>
-      </w:r>
-      <w:r>
-        <w:rPr>
-          <w:sz w:val="24"/>
-          <w:szCs w:val="24"/>
-          <w:lang w:val="en-US"/>
-        </w:rPr>
-        <w:t xml:space="preserve">. Every monomial in the list has </w:t>
-      </w:r>
-      <w:proofErr w:type="spellStart"/>
-      <w:proofErr w:type="gramStart"/>
-      <w:r>
-        <w:rPr>
-          <w:sz w:val="24"/>
-          <w:szCs w:val="24"/>
-          <w:lang w:val="en-US"/>
-        </w:rPr>
-        <w:t>coeff</w:t>
-      </w:r>
-      <w:proofErr w:type="spellEnd"/>
-      <w:r>
-        <w:rPr>
-          <w:sz w:val="24"/>
-          <w:szCs w:val="24"/>
-          <w:lang w:val="en-US"/>
-        </w:rPr>
-        <w:t xml:space="preserve"> !</w:t>
-      </w:r>
-      <w:proofErr w:type="gramEnd"/>
-      <w:r>
-        <w:rPr>
-          <w:sz w:val="24"/>
-          <w:szCs w:val="24"/>
-          <w:lang w:val="en-US"/>
-        </w:rPr>
-        <w:t>= 0 unless it’s power == 0. Terms always contains at least one monomial.</w:t>
-      </w:r>
+          <w:sz w:val="24"/>
+          <w:szCs w:val="24"/>
+          <w:rtl/>
+        </w:rPr>
+      </w:pPr>
     </w:p>
     <w:p>
       <w:pPr>
@@ -1415,48 +1703,6 @@
           <w:sz w:val="24"/>
           <w:szCs w:val="24"/>
           <w:rtl/>
-          <w:lang w:val="en-US"/>
-        </w:rPr>
-      </w:pPr>
-      <w:r>
-        <w:rPr>
-          <w:rFonts w:hint="cs"/>
-          <w:sz w:val="24"/>
-          <w:szCs w:val="24"/>
-          <w:rtl/>
-          <w:lang w:val="en-US"/>
-        </w:rPr>
-        <w:t xml:space="preserve">כלומר, </w:t>
-      </w:r>
-      <w:r>
-        <w:rPr>
-          <w:rFonts w:hint="cs"/>
-          <w:sz w:val="24"/>
-          <w:szCs w:val="24"/>
-          <w:rtl/>
-          <w:lang w:val="en-US"/>
-        </w:rPr>
-        <w:t xml:space="preserve">לא </w:t>
-      </w:r>
-      <w:r>
-        <w:rPr>
-          <w:rFonts w:hint="cs"/>
-          <w:sz w:val="24"/>
-          <w:szCs w:val="24"/>
-          <w:rtl/>
-          <w:lang w:val="en-US"/>
-        </w:rPr>
-        <w:t>נאפשר כמה מונומים עם דרגה זהה וגם נשמור על המערך ממוין לפי הדרגה. כך נוכל לארוך חיפוש בינארי ולהחזיר את המקדם ברגע שנמצא מונום עם דרגה מתאימה.</w:t>
-      </w:r>
-    </w:p>
-    <w:p>
-      <w:pPr>
-        <w:jc w:val="right"/>
-        <w:rPr>
-          <w:sz w:val="24"/>
-          <w:szCs w:val="24"/>
-          <w:rtl/>
-          <w:lang w:val="en-US"/>
         </w:rPr>
       </w:pPr>
     </w:p>
@@ -1478,7 +1724,7 @@
         <w:rFonts w:asciiTheme="minorHAnsi" w:eastAsiaTheme="minorHAnsi" w:hAnsiTheme="minorHAnsi" w:cstheme="minorBidi"/>
         <w:sz w:val="22"/>
         <w:szCs w:val="22"/>
-        <w:lang w:eastAsia="en-US" w:bidi="he-IL"/>
+        <w:lang w:val="en-US" w:eastAsia="en-US" w:bidi="he-IL"/>
       </w:rPr>
     </w:rPrDefault>
     <w:pPrDefault>

</xml_diff>